<commit_message>
updated the repo with Github link
</commit_message>
<xml_diff>
--- a/src/main/java/edu/neu/coe/info6205/union_find/Assignment_4_Evidence_report.docx
+++ b/src/main/java/edu/neu/coe/info6205/union_find/Assignment_4_Evidence_report.docx
@@ -135,6 +135,14 @@
           <w:szCs w:val="21"/>
         </w:rPr>
         <w:t xml:space="preserve"> </w:t>
+      </w:r>
+      <w:r>
+        <w:rPr>
+          <w:rFonts w:ascii="Times New Roman" w:eastAsia="Times New Roman" w:hAnsi="Times New Roman" w:cs="Times New Roman"/>
+          <w:sz w:val="21"/>
+          <w:szCs w:val="21"/>
+        </w:rPr>
+        <w:t>https://github.com/kartikeyhebbar/INFO6205/tree/Spring2024/src/main/java/edu/neu/coe/info6205/union_find</w:t>
       </w:r>
     </w:p>
     <w:p>
@@ -2531,6 +2539,7 @@
                 <w:color w:val="000000"/>
                 <w:lang w:val="en-IN" w:eastAsia="en-IN" w:bidi="ar-SA"/>
               </w:rPr>
+              <w:lastRenderedPageBreak/>
               <w:t>40</w:t>
             </w:r>
           </w:p>
@@ -2773,7 +2782,6 @@
                 <w:color w:val="000000"/>
                 <w:lang w:val="en-IN" w:eastAsia="en-IN" w:bidi="ar-SA"/>
               </w:rPr>
-              <w:lastRenderedPageBreak/>
               <w:t>20</w:t>
             </w:r>
           </w:p>
@@ -3786,6 +3794,7 @@
         <w:rPr>
           <w:rFonts w:ascii="Times New Roman" w:eastAsia="Times New Roman" w:hAnsi="Times New Roman" w:cs="Times New Roman"/>
           <w:bCs/>
+          <w:noProof/>
           <w:sz w:val="21"/>
           <w:szCs w:val="21"/>
         </w:rPr>
@@ -3869,6 +3878,7 @@
         <w:rPr>
           <w:rFonts w:ascii="Times New Roman" w:eastAsia="Times New Roman" w:hAnsi="Times New Roman" w:cs="Times New Roman"/>
           <w:bCs/>
+          <w:noProof/>
           <w:sz w:val="21"/>
           <w:szCs w:val="21"/>
         </w:rPr>

</xml_diff>